<commit_message>
Modification vocabulaire anglais - Examen 2
</commit_message>
<xml_diff>
--- a/English Tech/Examen-2/Vocabulaire Anglais.docx
+++ b/English Tech/Examen-2/Vocabulaire Anglais.docx
@@ -81,12 +81,14 @@
               <w:rPr>
                 <w:b/>
                 <w:bCs/>
+                <w:lang w:val="en-US"/>
               </w:rPr>
             </w:pPr>
             <w:r>
               <w:rPr>
                 <w:b/>
                 <w:bCs/>
+                <w:lang w:val="en-US"/>
               </w:rPr>
               <w:t>ANGLAIS</w:t>
             </w:r>
@@ -114,14 +116,15 @@
           <w:p>
             <w:pPr>
               <w:jc w:val="center"/>
-            </w:pPr>
-            <w:proofErr w:type="spellStart"/>
-            <w:r>
-              <w:t>Length</w:t>
-            </w:r>
-            <w:proofErr w:type="spellEnd"/>
-            <w:r>
-              <w:t xml:space="preserve"> | Long</w:t>
+              <w:rPr>
+                <w:lang w:val="en-US"/>
+              </w:rPr>
+            </w:pPr>
+            <w:r>
+              <w:rPr>
+                <w:lang w:val="en-US"/>
+              </w:rPr>
+              <w:t>Length | Long</w:t>
             </w:r>
           </w:p>
         </w:tc>
@@ -147,14 +150,15 @@
           <w:p>
             <w:pPr>
               <w:jc w:val="center"/>
-            </w:pPr>
-            <w:proofErr w:type="spellStart"/>
-            <w:r>
-              <w:t>Width</w:t>
-            </w:r>
-            <w:proofErr w:type="spellEnd"/>
-            <w:r>
-              <w:t xml:space="preserve"> | Wide</w:t>
+              <w:rPr>
+                <w:lang w:val="en-US"/>
+              </w:rPr>
+            </w:pPr>
+            <w:r>
+              <w:rPr>
+                <w:lang w:val="en-US"/>
+              </w:rPr>
+              <w:t>Width | Wide</w:t>
             </w:r>
           </w:p>
         </w:tc>
@@ -180,14 +184,15 @@
           <w:p>
             <w:pPr>
               <w:jc w:val="center"/>
-            </w:pPr>
-            <w:proofErr w:type="spellStart"/>
-            <w:r>
-              <w:t>Height</w:t>
-            </w:r>
-            <w:proofErr w:type="spellEnd"/>
-            <w:r>
-              <w:t xml:space="preserve"> | High</w:t>
+              <w:rPr>
+                <w:lang w:val="en-US"/>
+              </w:rPr>
+            </w:pPr>
+            <w:r>
+              <w:rPr>
+                <w:lang w:val="en-US"/>
+              </w:rPr>
+              <w:t>Height | High</w:t>
             </w:r>
           </w:p>
         </w:tc>
@@ -213,14 +218,15 @@
           <w:p>
             <w:pPr>
               <w:jc w:val="center"/>
-            </w:pPr>
-            <w:proofErr w:type="spellStart"/>
-            <w:r>
-              <w:t>Depth</w:t>
-            </w:r>
-            <w:proofErr w:type="spellEnd"/>
-            <w:r>
-              <w:t xml:space="preserve"> | Deep</w:t>
+              <w:rPr>
+                <w:lang w:val="en-US"/>
+              </w:rPr>
+            </w:pPr>
+            <w:r>
+              <w:rPr>
+                <w:lang w:val="en-US"/>
+              </w:rPr>
+              <w:t>Depth | Deep</w:t>
             </w:r>
           </w:p>
         </w:tc>
@@ -278,12 +284,14 @@
               <w:rPr>
                 <w:b/>
                 <w:bCs/>
+                <w:lang w:val="en-US"/>
               </w:rPr>
             </w:pPr>
             <w:r>
               <w:rPr>
                 <w:b/>
                 <w:bCs/>
+                <w:lang w:val="en-US"/>
               </w:rPr>
               <w:t>ANGLAIS</w:t>
             </w:r>
@@ -311,8 +319,14 @@
           <w:p>
             <w:pPr>
               <w:jc w:val="center"/>
-            </w:pPr>
-            <w:r>
+              <w:rPr>
+                <w:lang w:val="en-US"/>
+              </w:rPr>
+            </w:pPr>
+            <w:r>
+              <w:rPr>
+                <w:lang w:val="en-US"/>
+              </w:rPr>
               <w:t>Plastic</w:t>
             </w:r>
           </w:p>
@@ -339,12 +353,16 @@
           <w:p>
             <w:pPr>
               <w:jc w:val="center"/>
-            </w:pPr>
-            <w:proofErr w:type="spellStart"/>
-            <w:r>
+              <w:rPr>
+                <w:lang w:val="en-US"/>
+              </w:rPr>
+            </w:pPr>
+            <w:r>
+              <w:rPr>
+                <w:lang w:val="en-US"/>
+              </w:rPr>
               <w:t>Metal</w:t>
             </w:r>
-            <w:proofErr w:type="spellEnd"/>
           </w:p>
         </w:tc>
       </w:tr>
@@ -369,8 +387,14 @@
           <w:p>
             <w:pPr>
               <w:jc w:val="center"/>
-            </w:pPr>
-            <w:r>
+              <w:rPr>
+                <w:lang w:val="en-US"/>
+              </w:rPr>
+            </w:pPr>
+            <w:r>
+              <w:rPr>
+                <w:lang w:val="en-US"/>
+              </w:rPr>
               <w:t>Steel</w:t>
             </w:r>
           </w:p>
@@ -397,8 +421,14 @@
           <w:p>
             <w:pPr>
               <w:jc w:val="center"/>
-            </w:pPr>
-            <w:r>
+              <w:rPr>
+                <w:lang w:val="en-US"/>
+              </w:rPr>
+            </w:pPr>
+            <w:r>
+              <w:rPr>
+                <w:lang w:val="en-US"/>
+              </w:rPr>
               <w:t>Glass</w:t>
             </w:r>
           </w:p>
@@ -425,12 +455,16 @@
           <w:p>
             <w:pPr>
               <w:jc w:val="center"/>
-            </w:pPr>
-            <w:proofErr w:type="spellStart"/>
-            <w:r>
+              <w:rPr>
+                <w:lang w:val="en-US"/>
+              </w:rPr>
+            </w:pPr>
+            <w:r>
+              <w:rPr>
+                <w:lang w:val="en-US"/>
+              </w:rPr>
               <w:t>Ceramic</w:t>
             </w:r>
-            <w:proofErr w:type="spellEnd"/>
           </w:p>
         </w:tc>
       </w:tr>
@@ -455,12 +489,16 @@
           <w:p>
             <w:pPr>
               <w:jc w:val="center"/>
-            </w:pPr>
-            <w:proofErr w:type="spellStart"/>
-            <w:r>
+              <w:rPr>
+                <w:lang w:val="en-US"/>
+              </w:rPr>
+            </w:pPr>
+            <w:r>
+              <w:rPr>
+                <w:lang w:val="en-US"/>
+              </w:rPr>
               <w:t>Cloth</w:t>
             </w:r>
-            <w:proofErr w:type="spellEnd"/>
           </w:p>
         </w:tc>
       </w:tr>
@@ -485,12 +523,16 @@
           <w:p>
             <w:pPr>
               <w:jc w:val="center"/>
-            </w:pPr>
-            <w:proofErr w:type="spellStart"/>
-            <w:r>
+              <w:rPr>
+                <w:lang w:val="en-US"/>
+              </w:rPr>
+            </w:pPr>
+            <w:r>
+              <w:rPr>
+                <w:lang w:val="en-US"/>
+              </w:rPr>
               <w:t>Iron</w:t>
             </w:r>
-            <w:proofErr w:type="spellEnd"/>
           </w:p>
         </w:tc>
       </w:tr>
@@ -4499,7 +4541,13 @@
           </w:tcPr>
           <w:p>
             <w:r>
-              <w:t>Present Perfect have (</w:t>
+              <w:rPr>
+                <w:lang w:val="en-US"/>
+              </w:rPr>
+              <w:t>Present Perfect have</w:t>
+            </w:r>
+            <w:r>
+              <w:t xml:space="preserve"> (</w:t>
             </w:r>
             <w:r>
               <w:rPr>

</xml_diff>